<commit_message>
Project 2 Notes from Info Session
</commit_message>
<xml_diff>
--- a/Project 2 Notes from Info Session.docx
+++ b/Project 2 Notes from Info Session.docx
@@ -72,7 +72,13 @@
     <w:p/>
     <w:p>
       <w:r>
-        <w:t>RRT connct</w:t>
+        <w:t>RRT conn</w:t>
+      </w:r>
+      <w:r>
+        <w:t>e</w:t>
+      </w:r>
+      <w:r>
+        <w:t>ct</w:t>
       </w:r>
     </w:p>
     <w:p>
@@ -87,10 +93,86 @@
         <w:t>Choose a small enough epsilon</w:t>
       </w:r>
     </w:p>
+    <w:p>
+      <w:r>
+        <w:t>RRT bi-directional</w:t>
+      </w:r>
+    </w:p>
+    <w:p>
+      <w:r>
+        <w:t>For bi-directional, store one as an “A” tree, and one as a “B” tree</w:t>
+      </w:r>
+    </w:p>
     <w:p/>
-    <w:p>
-      <w:r>
-        <w:t>For bi-directional, store one as an “A” tree, and one as a “B” tree</w:t>
+    <w:p/>
+    <w:p>
+      <w:r>
+        <w:t>PPRM</w:t>
+      </w:r>
+    </w:p>
+    <w:p>
+      <w:r>
+        <w:t>Straight line planner is on us to implement.</w:t>
+      </w:r>
+    </w:p>
+    <w:p>
+      <w:pPr>
+        <w:pStyle w:val="ListParagraph"/>
+        <w:numPr>
+          <w:ilvl w:val="0"/>
+          <w:numId w:val="1"/>
+        </w:numPr>
+      </w:pPr>
+      <w:r>
+        <w:t xml:space="preserve">We need to plan a path between A and B, and return a flag if the connection isn’t possible. </w:t>
+      </w:r>
+    </w:p>
+    <w:p>
+      <w:pPr>
+        <w:pStyle w:val="ListParagraph"/>
+        <w:numPr>
+          <w:ilvl w:val="1"/>
+          <w:numId w:val="1"/>
+        </w:numPr>
+      </w:pPr>
+      <w:r>
+        <w:t>There’s an extra credit problem to build an RRT between A and B</w:t>
+      </w:r>
+    </w:p>
+    <w:p>
+      <w:pPr>
+        <w:pStyle w:val="ListParagraph"/>
+        <w:numPr>
+          <w:ilvl w:val="0"/>
+          <w:numId w:val="1"/>
+        </w:numPr>
+      </w:pPr>
+      <w:r>
+        <w:t>Take ~100 samples, if all samples are NOT in collision, then we’re good</w:t>
+      </w:r>
+    </w:p>
+    <w:p>
+      <w:pPr>
+        <w:pStyle w:val="ListParagraph"/>
+        <w:numPr>
+          <w:ilvl w:val="1"/>
+          <w:numId w:val="1"/>
+        </w:numPr>
+      </w:pPr>
+      <w:r>
+        <w:t>You can return the roadmap, AND the plan</w:t>
+      </w:r>
+    </w:p>
+    <w:p>
+      <w:pPr>
+        <w:pStyle w:val="ListParagraph"/>
+        <w:numPr>
+          <w:ilvl w:val="0"/>
+          <w:numId w:val="1"/>
+        </w:numPr>
+      </w:pPr>
+      <w:r>
+        <w:t>If you can’t find a plan, add more samples until you can find a plan there.</w:t>
       </w:r>
     </w:p>
     <w:sectPr>
@@ -120,7 +202,7 @@
         <w:rFonts w:ascii="Calibri" w:eastAsiaTheme="minorHAnsi" w:hAnsi="Calibri" w:cs="Calibri" w:hint="default"/>
       </w:rPr>
     </w:lvl>
-    <w:lvl w:ilvl="1" w:tplc="04090003" w:tentative="1">
+    <w:lvl w:ilvl="1" w:tplc="04090003">
       <w:start w:val="1"/>
       <w:numFmt w:val="bullet"/>
       <w:lvlText w:val="o"/>

</xml_diff>